<commit_message>
Remove Feide reference in databehandleravtale. Add link to Feide in privacy policy.
</commit_message>
<xml_diff>
--- a/Databehandleravtalekursiktsenteretno.docx
+++ b/Databehandleravtalekursiktsenteretno.docx
@@ -46,7 +46,6 @@
           <w:lang w:val="nb-NO"/>
         </w:rPr>
       </w:pPr>
-      <w:proofErr w:type="spellStart"/>
       <w:r>
         <w:rPr>
           <w:rFonts w:cs="Times New Roman"/>
@@ -56,7 +55,6 @@
         </w:rPr>
         <w:t>Databehandleravtale</w:t>
       </w:r>
-      <w:proofErr w:type="spellEnd"/>
     </w:p>
     <w:p>
       <w:pPr>
@@ -526,7 +524,12 @@
         <w:t xml:space="preserve"> og forskrift av 15. desember 2000 nr. 1265 (personopplysningsforskriften). Avtalen skal sikre at personopplysninger om de registrerte </w:t>
       </w:r>
       <w:r>
-        <w:t xml:space="preserve">(Feide-brukere) </w:t>
+        <w:t>brukerne</w:t>
+      </w:r>
+      <w:bookmarkStart w:id="3" w:name="_GoBack"/>
+      <w:bookmarkEnd w:id="3"/>
+      <w:r>
+        <w:t xml:space="preserve"> </w:t>
       </w:r>
       <w:r>
         <w:t>ikke brukes urettmessig eller kommer uberettigede i hende.</w:t>
@@ -562,11 +565,11 @@
         <w:pStyle w:val="Overskrift2"/>
         <w:spacing w:before="120"/>
       </w:pPr>
-      <w:bookmarkStart w:id="3" w:name="_Toc231181834"/>
+      <w:bookmarkStart w:id="4" w:name="_Toc231181834"/>
       <w:r>
         <w:t>2. Formål</w:t>
       </w:r>
-      <w:bookmarkEnd w:id="3"/>
+      <w:bookmarkEnd w:id="4"/>
     </w:p>
     <w:p>
       <w:pPr>
@@ -876,8 +879,6 @@
         </w:rPr>
         <w:fldChar w:fldCharType="end"/>
       </w:r>
-      <w:bookmarkStart w:id="4" w:name="_GoBack"/>
-      <w:bookmarkEnd w:id="4"/>
       <w:r>
         <w:rPr>
           <w:sz w:val="20"/>
@@ -1382,7 +1383,6 @@
                 <w:i/>
               </w:rPr>
             </w:pPr>
-            <w:proofErr w:type="spellStart"/>
             <w:r>
               <w:rPr>
                 <w:b/>
@@ -1390,7 +1390,6 @@
               </w:rPr>
               <w:t>BIBSYS</w:t>
             </w:r>
-            <w:proofErr w:type="spellEnd"/>
           </w:p>
         </w:tc>
       </w:tr>
@@ -2230,15 +2229,7 @@
       </w:r>
       <w:r>
         <w:tab/>
-        <w:t>(</w:t>
-      </w:r>
-      <w:proofErr w:type="spellStart"/>
-      <w:r>
-        <w:t>underskrift</w:t>
-      </w:r>
-      <w:proofErr w:type="spellEnd"/>
-      <w:r>
-        <w:t>)</w:t>
+        <w:t>(underskrift)</w:t>
       </w:r>
     </w:p>
     <w:p>
@@ -2513,7 +2504,7 @@
                               <w:sz w:val="20"/>
                               <w:szCs w:val="20"/>
                             </w:rPr>
-                            <w:t>2</w:t>
+                            <w:t>1</w:t>
                           </w:r>
                           <w:r>
                             <w:rPr>
@@ -2674,7 +2665,7 @@
                         <w:sz w:val="20"/>
                         <w:szCs w:val="20"/>
                       </w:rPr>
-                      <w:t>2</w:t>
+                      <w:t>1</w:t>
                     </w:r>
                     <w:r>
                       <w:rPr>
@@ -4719,7 +4710,7 @@
 </file>
 
 <file path=customXml/itemProps4.xml><?xml version="1.0" encoding="utf-8"?>
-<ds:datastoreItem xmlns:ds="http://schemas.openxmlformats.org/officeDocument/2006/customXml" ds:itemID="{71EAD7C5-04E5-2341-9B8D-0337E5FAB78F}">
+<ds:datastoreItem xmlns:ds="http://schemas.openxmlformats.org/officeDocument/2006/customXml" ds:itemID="{6D0FAFAF-7981-F049-8997-CBFDD9CAB923}">
   <ds:schemaRefs>
     <ds:schemaRef ds:uri="http://schemas.openxmlformats.org/officeDocument/2006/bibliography"/>
   </ds:schemaRefs>

</xml_diff>